<commit_message>
align docx title to the right
</commit_message>
<xml_diff>
--- a/reference.docx
+++ b/reference.docx
@@ -252,7 +252,7 @@
     <w:pPr>
       <w:widowControl/>
       <w:suppressAutoHyphens w:val="true"/>
-      <w:overflowPunct w:val="false"/>
+      <w:overflowPunct w:val="true"/>
       <w:bidi w:val="0"/>
       <w:spacing w:before="0" w:after="29"/>
       <w:jc w:val="left"/>
@@ -275,7 +275,7 @@
       <w:keepNext w:val="true"/>
       <w:keepLines/>
       <w:spacing w:before="0" w:after="0"/>
-      <w:jc w:val="center"/>
+      <w:jc w:val="right"/>
       <w:outlineLvl w:val="0"/>
     </w:pPr>
     <w:rPr>
@@ -840,7 +840,7 @@
       <w:keepLines/>
       <w:widowControl/>
       <w:suppressAutoHyphens w:val="true"/>
-      <w:overflowPunct w:val="false"/>
+      <w:overflowPunct w:val="true"/>
       <w:bidi w:val="0"/>
       <w:spacing w:before="0" w:after="200"/>
       <w:jc w:val="center"/>
@@ -863,7 +863,7 @@
       <w:keepLines/>
       <w:widowControl/>
       <w:suppressAutoHyphens w:val="true"/>
-      <w:overflowPunct w:val="false"/>
+      <w:overflowPunct w:val="true"/>
       <w:bidi w:val="0"/>
       <w:spacing w:before="0" w:after="200"/>
       <w:jc w:val="center"/>

</xml_diff>

<commit_message>
make Header 4 Style be 10pt helper text
</commit_message>
<xml_diff>
--- a/reference.docx
+++ b/reference.docx
@@ -1,6 +1,6 @@
 
 <file path=word/document.xml><?xml version="1.0" encoding="utf-8"?>
-<w:document xmlns:o="urn:schemas-microsoft-com:office:office" xmlns:r="http://schemas.openxmlformats.org/officeDocument/2006/relationships" xmlns:v="urn:schemas-microsoft-com:vml" xmlns:w="http://schemas.openxmlformats.org/wordprocessingml/2006/main" xmlns:w10="urn:schemas-microsoft-com:office:word" xmlns:wp="http://schemas.openxmlformats.org/drawingml/2006/wordprocessingDrawing" xmlns:wps="http://schemas.microsoft.com/office/word/2010/wordprocessingShape" xmlns:wpg="http://schemas.microsoft.com/office/word/2010/wordprocessingGroup" xmlns:mc="http://schemas.openxmlformats.org/markup-compatibility/2006" xmlns:wp14="http://schemas.microsoft.com/office/word/2010/wordprocessingDrawing" xmlns:w14="http://schemas.microsoft.com/office/word/2010/wordml" mc:Ignorable="w14 wp14">
+<w:document xmlns:o="urn:schemas-microsoft-com:office:office" xmlns:r="http://schemas.openxmlformats.org/officeDocument/2006/relationships" xmlns:v="urn:schemas-microsoft-com:vml" xmlns:w="http://schemas.openxmlformats.org/wordprocessingml/2006/main" xmlns:w10="urn:schemas-microsoft-com:office:word" xmlns:wp="http://schemas.openxmlformats.org/drawingml/2006/wordprocessingDrawing" xmlns:wps="http://schemas.microsoft.com/office/word/2010/wordprocessingShape" xmlns:wpg="http://schemas.microsoft.com/office/word/2010/wordprocessingGroup" xmlns:mc="http://schemas.openxmlformats.org/markup-compatibility/2006" xmlns:wp14="http://schemas.microsoft.com/office/word/2010/wordprocessingDrawing" xmlns:w14="http://schemas.microsoft.com/office/word/2010/wordml" xmlns:w15="http://schemas.microsoft.com/office/word/2012/wordml" mc:Ignorable="w14 wp14 w15">
   <w:body>
     <w:p>
       <w:pPr>
@@ -145,6 +145,16 @@
     </w:p>
     <w:p>
       <w:pPr>
+        <w:pStyle w:val="Heading4"/>
+        <w:rPr/>
+      </w:pPr>
+      <w:r>
+        <w:rPr/>
+        <w:t>Helper Text</w:t>
+      </w:r>
+    </w:p>
+    <w:p>
+      <w:pPr>
         <w:pStyle w:val="FirstParagraph"/>
         <w:rPr/>
       </w:pPr>
@@ -221,7 +231,7 @@
     <w:sectPr>
       <w:type w:val="nextPage"/>
       <w:pgSz w:w="11906" w:h="16838"/>
-      <w:pgMar w:left="1008" w:right="1008" w:header="0" w:top="864" w:footer="0" w:bottom="720" w:gutter="0"/>
+      <w:pgMar w:left="1008" w:right="1008" w:gutter="0" w:header="0" w:top="864" w:footer="0" w:bottom="720"/>
       <w:pgNumType w:fmt="decimal"/>
       <w:formProt w:val="false"/>
       <w:textDirection w:val="lrTb"/>
@@ -243,7 +253,9 @@
       </w:rPr>
     </w:rPrDefault>
     <w:pPrDefault>
-      <w:pPr/>
+      <w:pPr>
+        <w:suppressAutoHyphens w:val="true"/>
+      </w:pPr>
     </w:pPrDefault>
   </w:docDefaults>
   <w:style w:type="paragraph" w:styleId="Normal">
@@ -252,7 +264,7 @@
     <w:pPr>
       <w:widowControl/>
       <w:suppressAutoHyphens w:val="true"/>
-      <w:overflowPunct w:val="true"/>
+      <w:overflowPunct w:val="false"/>
       <w:bidi w:val="0"/>
       <w:spacing w:before="0" w:after="29"/>
       <w:jc w:val="left"/>
@@ -324,15 +336,15 @@
     <w:pPr>
       <w:keepNext w:val="true"/>
       <w:keepLines/>
-      <w:spacing w:before="200" w:after="0"/>
+      <w:spacing w:before="0" w:after="0"/>
       <w:outlineLvl w:val="3"/>
     </w:pPr>
     <w:rPr>
-      <w:rFonts w:ascii="Calibri" w:hAnsi="Calibri" w:eastAsia="Cambria" w:cs="Arial"/>
+      <w:rFonts w:ascii="Arial" w:hAnsi="Arial" w:eastAsia="Cambria" w:cs="Arial"/>
       <w:bCs/>
-      <w:i/>
-      <w:color w:val="4F81BD"/>
-      <w:sz w:val="24"/>
+      <w:i w:val="false"/>
+      <w:color w:val="000000"/>
+      <w:sz w:val="20"/>
       <w:szCs w:val="24"/>
     </w:rPr>
   </w:style>
@@ -468,7 +480,7 @@
     </w:rPr>
   </w:style>
   <w:style w:type="character" w:styleId="InternetLink">
-    <w:name w:val="Internet Link"/>
+    <w:name w:val="Hyperlink"/>
     <w:basedOn w:val="BodyTextChar"/>
     <w:rPr>
       <w:color w:val="4F81BD"/>
@@ -840,7 +852,7 @@
       <w:keepLines/>
       <w:widowControl/>
       <w:suppressAutoHyphens w:val="true"/>
-      <w:overflowPunct w:val="true"/>
+      <w:overflowPunct w:val="false"/>
       <w:bidi w:val="0"/>
       <w:spacing w:before="0" w:after="200"/>
       <w:jc w:val="center"/>
@@ -863,7 +875,7 @@
       <w:keepLines/>
       <w:widowControl/>
       <w:suppressAutoHyphens w:val="true"/>
-      <w:overflowPunct w:val="true"/>
+      <w:overflowPunct w:val="false"/>
       <w:bidi w:val="0"/>
       <w:spacing w:before="0" w:after="200"/>
       <w:jc w:val="center"/>
@@ -969,7 +981,13 @@
     </w:pPr>
     <w:rPr/>
   </w:style>
-  <w:style w:type="paragraph" w:styleId="TOCHeading">
+  <w:style w:type="paragraph" w:styleId="IndexHeading">
+    <w:name w:val="Index Heading"/>
+    <w:basedOn w:val="Heading"/>
+    <w:pPr/>
+    <w:rPr/>
+  </w:style>
+  <w:style w:type="paragraph" w:styleId="ContentsHeading">
     <w:name w:val="TOC Heading"/>
     <w:basedOn w:val="Heading1"/>
     <w:next w:val="TextBody"/>
@@ -990,6 +1008,29 @@
     <w:qFormat/>
     <w:pPr/>
     <w:rPr/>
+  </w:style>
+  <w:style w:type="paragraph" w:styleId="Quotations">
+    <w:name w:val="Quotations"/>
+    <w:basedOn w:val="Normal"/>
+    <w:qFormat/>
+    <w:pPr>
+      <w:spacing w:before="0" w:after="283"/>
+      <w:ind w:left="567" w:right="567" w:hanging="0"/>
+    </w:pPr>
+    <w:rPr/>
+  </w:style>
+  <w:style w:type="paragraph" w:styleId="PreformattedText">
+    <w:name w:val="Preformatted Text"/>
+    <w:basedOn w:val="Normal"/>
+    <w:qFormat/>
+    <w:pPr>
+      <w:spacing w:before="0" w:after="0"/>
+    </w:pPr>
+    <w:rPr>
+      <w:rFonts w:ascii="Liberation Mono" w:hAnsi="Liberation Mono" w:eastAsia="Liberation Mono" w:cs="Liberation Mono"/>
+      <w:sz w:val="20"/>
+      <w:szCs w:val="20"/>
+    </w:rPr>
   </w:style>
 </w:styles>
 </file>

</xml_diff>